<commit_message>
add example + some robustness, README.md needs to be formatted
</commit_message>
<xml_diff>
--- a/tests/inputs/09_import_docx/SRS_sample.docx
+++ b/tests/inputs/09_import_docx/SRS_sample.docx
@@ -5,16 +5,28 @@
     <w:p>
       <w:pPr>
         <w:pStyle w:val="REQID"/>
-      </w:pPr>
-      <w:r>
+        <w:rPr>
+          <w:lang w:val="en-US"/>
+        </w:rPr>
+      </w:pPr>
+      <w:r>
+        <w:rPr>
+          <w:lang w:val="en-US"/>
+        </w:rPr>
         <w:t>SRS_001.1</w:t>
       </w:r>
     </w:p>
     <w:p>
       <w:pPr>
         <w:pStyle w:val="REQCOV"/>
-      </w:pPr>
-      <w:r>
+        <w:rPr>
+          <w:lang w:val="en-US"/>
+        </w:rPr>
+      </w:pPr>
+      <w:r>
+        <w:rPr>
+          <w:lang w:val="en-US"/>
+        </w:rPr>
         <w:t>SSS_001.1, SSS_002.2</w:t>
       </w:r>
     </w:p>
@@ -59,6 +71,8 @@
         </w:rPr>
         <w:t>Text…</w:t>
       </w:r>
+      <w:bookmarkStart w:id="0" w:name="_GoBack"/>
+      <w:bookmarkEnd w:id="0"/>
     </w:p>
     <w:p>
       <w:pPr>
@@ -234,7 +248,211 @@
         <w:rPr>
           <w:lang w:val="en-US"/>
         </w:rPr>
-        <w:t xml:space="preserve"> srs</w:t>
+        <w:t xml:space="preserve"> srs2</w:t>
+      </w:r>
+    </w:p>
+    <w:p>
+      <w:pPr>
+        <w:rPr>
+          <w:lang w:val="en-US"/>
+        </w:rPr>
+      </w:pPr>
+    </w:p>
+    <w:p>
+      <w:pPr>
+        <w:pStyle w:val="REQID"/>
+        <w:rPr>
+          <w:lang w:val="en-US"/>
+        </w:rPr>
+      </w:pPr>
+      <w:r>
+        <w:rPr>
+          <w:lang w:val="en-US"/>
+        </w:rPr>
+        <w:t>SRS_00</w:t>
+      </w:r>
+      <w:r>
+        <w:rPr>
+          <w:lang w:val="en-US"/>
+        </w:rPr>
+        <w:t>3</w:t>
+      </w:r>
+      <w:r>
+        <w:rPr>
+          <w:lang w:val="en-US"/>
+        </w:rPr>
+        <w:t>.1</w:t>
+      </w:r>
+    </w:p>
+    <w:p>
+      <w:pPr>
+        <w:pStyle w:val="REQCOV"/>
+        <w:rPr>
+          <w:lang w:val="en-US"/>
+        </w:rPr>
+      </w:pPr>
+      <w:r>
+        <w:rPr>
+          <w:lang w:val="en-US"/>
+        </w:rPr>
+        <w:t>SSS_00</w:t>
+      </w:r>
+      <w:r>
+        <w:rPr>
+          <w:lang w:val="en-US"/>
+        </w:rPr>
+        <w:t>3</w:t>
+      </w:r>
+      <w:r>
+        <w:rPr>
+          <w:lang w:val="en-US"/>
+        </w:rPr>
+        <w:t>.1, SSS_00</w:t>
+      </w:r>
+      <w:r>
+        <w:rPr>
+          <w:lang w:val="en-US"/>
+        </w:rPr>
+        <w:t>4</w:t>
+      </w:r>
+      <w:r>
+        <w:rPr>
+          <w:lang w:val="en-US"/>
+        </w:rPr>
+        <w:t>.2</w:t>
+      </w:r>
+    </w:p>
+    <w:p>
+      <w:pPr>
+        <w:pStyle w:val="REQTITLE"/>
+        <w:rPr>
+          <w:lang w:val="en-US"/>
+        </w:rPr>
+      </w:pPr>
+      <w:r>
+        <w:rPr>
+          <w:lang w:val="en-US"/>
+        </w:rPr>
+        <w:t>SRS 00</w:t>
+      </w:r>
+      <w:r>
+        <w:rPr>
+          <w:lang w:val="en-US"/>
+        </w:rPr>
+        <w:t>3</w:t>
+      </w:r>
+      <w:r>
+        <w:rPr>
+          <w:lang w:val="en-US"/>
+        </w:rPr>
+        <w:t xml:space="preserve"> Title</w:t>
+      </w:r>
+    </w:p>
+    <w:p>
+      <w:pPr>
+        <w:pStyle w:val="REQTEXT"/>
+        <w:rPr>
+          <w:lang w:val="en-US"/>
+        </w:rPr>
+      </w:pPr>
+      <w:r>
+        <w:rPr>
+          <w:lang w:val="en-US"/>
+        </w:rPr>
+        <w:t>SRS 00</w:t>
+      </w:r>
+      <w:r>
+        <w:rPr>
+          <w:lang w:val="en-US"/>
+        </w:rPr>
+        <w:t>3</w:t>
+      </w:r>
+      <w:r>
+        <w:rPr>
+          <w:lang w:val="en-US"/>
+        </w:rPr>
+        <w:t xml:space="preserve"> Text</w:t>
+      </w:r>
+    </w:p>
+    <w:p>
+      <w:pPr>
+        <w:pStyle w:val="REQTEXT"/>
+        <w:rPr>
+          <w:lang w:val="en-US"/>
+        </w:rPr>
+      </w:pPr>
+      <w:r>
+        <w:rPr>
+          <w:lang w:val="en-US"/>
+        </w:rPr>
+        <w:t>Text…</w:t>
+      </w:r>
+    </w:p>
+    <w:p>
+      <w:pPr>
+        <w:pStyle w:val="REQATTRIBUTES"/>
+        <w:rPr>
+          <w:lang w:val="en-US"/>
+        </w:rPr>
+      </w:pPr>
+      <w:r>
+        <w:rPr>
+          <w:lang w:val="en-US"/>
+        </w:rPr>
+        <w:t>Rational: rational</w:t>
+      </w:r>
+      <w:r>
+        <w:rPr>
+          <w:lang w:val="en-US"/>
+        </w:rPr>
+        <w:t xml:space="preserve"> srs4</w:t>
+      </w:r>
+    </w:p>
+    <w:p>
+      <w:pPr>
+        <w:rPr>
+          <w:lang w:val="en-US"/>
+        </w:rPr>
+      </w:pPr>
+    </w:p>
+    <w:p>
+      <w:pPr>
+        <w:pStyle w:val="REQID"/>
+        <w:rPr>
+          <w:lang w:val="en-US"/>
+        </w:rPr>
+      </w:pPr>
+      <w:r>
+        <w:rPr>
+          <w:lang w:val="en-US"/>
+        </w:rPr>
+        <w:t>SRS_00</w:t>
+      </w:r>
+      <w:r>
+        <w:rPr>
+          <w:lang w:val="en-US"/>
+        </w:rPr>
+        <w:t>4</w:t>
+      </w:r>
+      <w:r>
+        <w:rPr>
+          <w:lang w:val="en-US"/>
+        </w:rPr>
+        <w:t>.1</w:t>
+      </w:r>
+    </w:p>
+    <w:p>
+      <w:pPr>
+        <w:pStyle w:val="REQCOV"/>
+        <w:rPr>
+          <w:lang w:val="en-US"/>
+        </w:rPr>
+      </w:pPr>
+      <w:r>
+        <w:rPr>
+          <w:lang w:val="en-US"/>
+        </w:rPr>
+        <w:t>SSS_00</w:t>
       </w:r>
       <w:r>
         <w:rPr>
@@ -242,6 +460,104 @@
         </w:rPr>
         <w:t>2</w:t>
       </w:r>
+      <w:r>
+        <w:rPr>
+          <w:lang w:val="en-US"/>
+        </w:rPr>
+        <w:t xml:space="preserve">.1, </w:t>
+      </w:r>
+      <w:r>
+        <w:rPr>
+          <w:lang w:val="en-US"/>
+        </w:rPr>
+        <w:t>Derived</w:t>
+      </w:r>
+    </w:p>
+    <w:p>
+      <w:pPr>
+        <w:pStyle w:val="REQTITLE"/>
+        <w:rPr>
+          <w:lang w:val="en-US"/>
+        </w:rPr>
+      </w:pPr>
+      <w:r>
+        <w:rPr>
+          <w:lang w:val="en-US"/>
+        </w:rPr>
+        <w:t>SRS 00</w:t>
+      </w:r>
+      <w:r>
+        <w:rPr>
+          <w:lang w:val="en-US"/>
+        </w:rPr>
+        <w:t>4</w:t>
+      </w:r>
+      <w:r>
+        <w:rPr>
+          <w:lang w:val="en-US"/>
+        </w:rPr>
+        <w:t xml:space="preserve"> Title</w:t>
+      </w:r>
+    </w:p>
+    <w:p>
+      <w:pPr>
+        <w:pStyle w:val="REQTEXT"/>
+        <w:rPr>
+          <w:lang w:val="en-US"/>
+        </w:rPr>
+      </w:pPr>
+      <w:r>
+        <w:rPr>
+          <w:lang w:val="en-US"/>
+        </w:rPr>
+        <w:t>SRS 00</w:t>
+      </w:r>
+      <w:r>
+        <w:rPr>
+          <w:lang w:val="en-US"/>
+        </w:rPr>
+        <w:t>4</w:t>
+      </w:r>
+      <w:r>
+        <w:rPr>
+          <w:lang w:val="en-US"/>
+        </w:rPr>
+        <w:t xml:space="preserve"> Text</w:t>
+      </w:r>
+    </w:p>
+    <w:p>
+      <w:pPr>
+        <w:pStyle w:val="REQTEXT"/>
+        <w:rPr>
+          <w:lang w:val="en-US"/>
+        </w:rPr>
+      </w:pPr>
+      <w:r>
+        <w:rPr>
+          <w:lang w:val="en-US"/>
+        </w:rPr>
+        <w:t>Text…</w:t>
+      </w:r>
+    </w:p>
+    <w:p>
+      <w:pPr>
+        <w:pStyle w:val="REQATTRIBUTES"/>
+        <w:rPr>
+          <w:lang w:val="en-US"/>
+        </w:rPr>
+      </w:pPr>
+      <w:r>
+        <w:rPr>
+          <w:lang w:val="en-US"/>
+        </w:rPr>
+        <w:t>Rational: rational</w:t>
+      </w:r>
+      <w:r>
+        <w:rPr>
+          <w:lang w:val="en-US"/>
+        </w:rPr>
+        <w:t xml:space="preserve"> srs4, derived</w:t>
+      </w:r>
     </w:p>
     <w:p>
       <w:pPr>
@@ -267,7 +583,7 @@
         <w:rPr>
           <w:lang w:val="en-US"/>
         </w:rPr>
-        <w:t>3</w:t>
+        <w:t>5</w:t>
       </w:r>
       <w:r>
         <w:rPr>
@@ -293,7 +609,7 @@
         <w:rPr>
           <w:lang w:val="en-US"/>
         </w:rPr>
-        <w:t>3</w:t>
+        <w:t>5</w:t>
       </w:r>
       <w:r>
         <w:rPr>
@@ -305,7 +621,7 @@
         <w:rPr>
           <w:lang w:val="en-US"/>
         </w:rPr>
-        <w:t>4</w:t>
+        <w:t>6</w:t>
       </w:r>
       <w:r>
         <w:rPr>
@@ -331,7 +647,7 @@
         <w:rPr>
           <w:lang w:val="en-US"/>
         </w:rPr>
-        <w:t>3</w:t>
+        <w:t>5</w:t>
       </w:r>
       <w:r>
         <w:rPr>
@@ -357,7 +673,7 @@
         <w:rPr>
           <w:lang w:val="en-US"/>
         </w:rPr>
-        <w:t>3</w:t>
+        <w:t>5</w:t>
       </w:r>
       <w:r>
         <w:rPr>
@@ -397,333 +713,7 @@
         <w:rPr>
           <w:lang w:val="en-US"/>
         </w:rPr>
-        <w:t xml:space="preserve"> srs</w:t>
-      </w:r>
-      <w:r>
-        <w:rPr>
-          <w:lang w:val="en-US"/>
-        </w:rPr>
-        <w:t>4</w:t>
-      </w:r>
-    </w:p>
-    <w:p>
-      <w:pPr>
-        <w:rPr>
-          <w:lang w:val="en-US"/>
-        </w:rPr>
-      </w:pPr>
-    </w:p>
-    <w:p>
-      <w:pPr>
-        <w:pStyle w:val="REQID"/>
-        <w:rPr>
-          <w:lang w:val="en-US"/>
-        </w:rPr>
-      </w:pPr>
-      <w:r>
-        <w:rPr>
-          <w:lang w:val="en-US"/>
-        </w:rPr>
-        <w:t>SRS_00</w:t>
-      </w:r>
-      <w:r>
-        <w:rPr>
-          <w:lang w:val="en-US"/>
-        </w:rPr>
-        <w:t>4</w:t>
-      </w:r>
-      <w:r>
-        <w:rPr>
-          <w:lang w:val="en-US"/>
-        </w:rPr>
-        <w:t>.1</w:t>
-      </w:r>
-    </w:p>
-    <w:p>
-      <w:pPr>
-        <w:pStyle w:val="REQCOV"/>
-        <w:rPr>
-          <w:lang w:val="en-US"/>
-        </w:rPr>
-      </w:pPr>
-      <w:r>
-        <w:rPr>
-          <w:lang w:val="en-US"/>
-        </w:rPr>
-        <w:t>SSS_00</w:t>
-      </w:r>
-      <w:r>
-        <w:rPr>
-          <w:lang w:val="en-US"/>
-        </w:rPr>
-        <w:t>2</w:t>
-      </w:r>
-      <w:r>
-        <w:rPr>
-          <w:lang w:val="en-US"/>
-        </w:rPr>
-        <w:t xml:space="preserve">.1, </w:t>
-      </w:r>
-      <w:r>
-        <w:rPr>
-          <w:lang w:val="en-US"/>
-        </w:rPr>
-        <w:t>Derived</w:t>
-      </w:r>
-    </w:p>
-    <w:p>
-      <w:pPr>
-        <w:pStyle w:val="REQTITLE"/>
-        <w:rPr>
-          <w:lang w:val="en-US"/>
-        </w:rPr>
-      </w:pPr>
-      <w:r>
-        <w:rPr>
-          <w:lang w:val="en-US"/>
-        </w:rPr>
-        <w:t>SRS 00</w:t>
-      </w:r>
-      <w:r>
-        <w:rPr>
-          <w:lang w:val="en-US"/>
-        </w:rPr>
-        <w:t>4</w:t>
-      </w:r>
-      <w:r>
-        <w:rPr>
-          <w:lang w:val="en-US"/>
-        </w:rPr>
-        <w:t xml:space="preserve"> Title</w:t>
-      </w:r>
-    </w:p>
-    <w:p>
-      <w:pPr>
-        <w:pStyle w:val="REQTEXT"/>
-        <w:rPr>
-          <w:lang w:val="en-US"/>
-        </w:rPr>
-      </w:pPr>
-      <w:r>
-        <w:rPr>
-          <w:lang w:val="en-US"/>
-        </w:rPr>
-        <w:t>SRS 00</w:t>
-      </w:r>
-      <w:r>
-        <w:rPr>
-          <w:lang w:val="en-US"/>
-        </w:rPr>
-        <w:t>4</w:t>
-      </w:r>
-      <w:r>
-        <w:rPr>
-          <w:lang w:val="en-US"/>
-        </w:rPr>
-        <w:t xml:space="preserve"> Text</w:t>
-      </w:r>
-    </w:p>
-    <w:p>
-      <w:pPr>
-        <w:pStyle w:val="REQTEXT"/>
-        <w:rPr>
-          <w:lang w:val="en-US"/>
-        </w:rPr>
-      </w:pPr>
-      <w:r>
-        <w:rPr>
-          <w:lang w:val="en-US"/>
-        </w:rPr>
-        <w:t>Text…</w:t>
-      </w:r>
-    </w:p>
-    <w:p>
-      <w:pPr>
-        <w:pStyle w:val="REQATTRIBUTES"/>
-        <w:rPr>
-          <w:lang w:val="en-US"/>
-        </w:rPr>
-      </w:pPr>
-      <w:r>
-        <w:rPr>
-          <w:lang w:val="en-US"/>
-        </w:rPr>
-        <w:t>Rational: rational</w:t>
-      </w:r>
-      <w:r>
-        <w:rPr>
-          <w:lang w:val="en-US"/>
-        </w:rPr>
-        <w:t xml:space="preserve"> srs</w:t>
-      </w:r>
-      <w:r>
-        <w:rPr>
-          <w:lang w:val="en-US"/>
-        </w:rPr>
-        <w:t>4, derived</w:t>
-      </w:r>
-    </w:p>
-    <w:p>
-      <w:pPr>
-        <w:rPr>
-          <w:lang w:val="en-US"/>
-        </w:rPr>
-      </w:pPr>
-    </w:p>
-    <w:p>
-      <w:pPr>
-        <w:pStyle w:val="REQID"/>
-        <w:rPr>
-          <w:lang w:val="en-US"/>
-        </w:rPr>
-      </w:pPr>
-      <w:r>
-        <w:rPr>
-          <w:lang w:val="en-US"/>
-        </w:rPr>
-        <w:t>SRS_00</w:t>
-      </w:r>
-      <w:r>
-        <w:rPr>
-          <w:lang w:val="en-US"/>
-        </w:rPr>
-        <w:t>5</w:t>
-      </w:r>
-      <w:r>
-        <w:rPr>
-          <w:lang w:val="en-US"/>
-        </w:rPr>
-        <w:t>.1</w:t>
-      </w:r>
-    </w:p>
-    <w:p>
-      <w:pPr>
-        <w:pStyle w:val="REQCOV"/>
-        <w:rPr>
-          <w:lang w:val="en-US"/>
-        </w:rPr>
-      </w:pPr>
-      <w:r>
-        <w:rPr>
-          <w:lang w:val="en-US"/>
-        </w:rPr>
-        <w:t>SSS_00</w:t>
-      </w:r>
-      <w:r>
-        <w:rPr>
-          <w:lang w:val="en-US"/>
-        </w:rPr>
-        <w:t>5</w:t>
-      </w:r>
-      <w:r>
-        <w:rPr>
-          <w:lang w:val="en-US"/>
-        </w:rPr>
-        <w:t>.1, SSS_00</w:t>
-      </w:r>
-      <w:r>
-        <w:rPr>
-          <w:lang w:val="en-US"/>
-        </w:rPr>
-        <w:t>6</w:t>
-      </w:r>
-      <w:r>
-        <w:rPr>
-          <w:lang w:val="en-US"/>
-        </w:rPr>
-        <w:t>.2</w:t>
-      </w:r>
-    </w:p>
-    <w:p>
-      <w:pPr>
-        <w:pStyle w:val="REQTITLE"/>
-        <w:rPr>
-          <w:lang w:val="en-US"/>
-        </w:rPr>
-      </w:pPr>
-      <w:r>
-        <w:rPr>
-          <w:lang w:val="en-US"/>
-        </w:rPr>
-        <w:t>SRS 00</w:t>
-      </w:r>
-      <w:r>
-        <w:rPr>
-          <w:lang w:val="en-US"/>
-        </w:rPr>
-        <w:t>5</w:t>
-      </w:r>
-      <w:r>
-        <w:rPr>
-          <w:lang w:val="en-US"/>
-        </w:rPr>
-        <w:t xml:space="preserve"> Title</w:t>
-      </w:r>
-    </w:p>
-    <w:p>
-      <w:pPr>
-        <w:pStyle w:val="REQTEXT"/>
-        <w:rPr>
-          <w:lang w:val="en-US"/>
-        </w:rPr>
-      </w:pPr>
-      <w:r>
-        <w:rPr>
-          <w:lang w:val="en-US"/>
-        </w:rPr>
-        <w:t>SRS 00</w:t>
-      </w:r>
-      <w:r>
-        <w:rPr>
-          <w:lang w:val="en-US"/>
-        </w:rPr>
-        <w:t>5</w:t>
-      </w:r>
-      <w:r>
-        <w:rPr>
-          <w:lang w:val="en-US"/>
-        </w:rPr>
-        <w:t xml:space="preserve"> Text</w:t>
-      </w:r>
-    </w:p>
-    <w:p>
-      <w:pPr>
-        <w:pStyle w:val="REQTEXT"/>
-        <w:rPr>
-          <w:lang w:val="en-US"/>
-        </w:rPr>
-      </w:pPr>
-      <w:r>
-        <w:rPr>
-          <w:lang w:val="en-US"/>
-        </w:rPr>
-        <w:t>Text…</w:t>
-      </w:r>
-    </w:p>
-    <w:p>
-      <w:pPr>
-        <w:pStyle w:val="REQATTRIBUTES"/>
-        <w:rPr>
-          <w:lang w:val="en-US"/>
-        </w:rPr>
-      </w:pPr>
-      <w:r>
-        <w:rPr>
-          <w:lang w:val="en-US"/>
-        </w:rPr>
-        <w:t>Rational: rational</w:t>
-      </w:r>
-      <w:r>
-        <w:rPr>
-          <w:lang w:val="en-US"/>
-        </w:rPr>
-        <w:t xml:space="preserve"> srs</w:t>
-      </w:r>
-      <w:r>
-        <w:rPr>
-          <w:lang w:val="en-US"/>
-        </w:rPr>
-        <w:t>5</w:t>
+        <w:t xml:space="preserve"> srs5</w:t>
       </w:r>
     </w:p>
     <w:p>
@@ -862,13 +852,7 @@
         <w:rPr>
           <w:lang w:val="en-US"/>
         </w:rPr>
-        <w:t xml:space="preserve"> srs</w:t>
-      </w:r>
-      <w:r>
-        <w:rPr>
-          <w:lang w:val="en-US"/>
-        </w:rPr>
-        <w:t>6</w:t>
+        <w:t xml:space="preserve"> srs6</w:t>
       </w:r>
     </w:p>
     <w:p>
@@ -1018,13 +1002,7 @@
         <w:rPr>
           <w:lang w:val="en-US"/>
         </w:rPr>
-        <w:t xml:space="preserve"> srs</w:t>
-      </w:r>
-      <w:r>
-        <w:rPr>
-          <w:lang w:val="en-US"/>
-        </w:rPr>
-        <w:t>7</w:t>
+        <w:t xml:space="preserve"> srs7</w:t>
       </w:r>
     </w:p>
     <w:p>
@@ -1157,13 +1135,7 @@
         <w:rPr>
           <w:lang w:val="en-US"/>
         </w:rPr>
-        <w:t xml:space="preserve"> srs</w:t>
-      </w:r>
-      <w:r>
-        <w:rPr>
-          <w:lang w:val="en-US"/>
-        </w:rPr>
-        <w:t>8</w:t>
+        <w:t xml:space="preserve"> srs8</w:t>
       </w:r>
     </w:p>
     <w:p>
@@ -1314,13 +1286,7 @@
         <w:rPr>
           <w:lang w:val="en-US"/>
         </w:rPr>
-        <w:t xml:space="preserve"> srs</w:t>
-      </w:r>
-      <w:r>
-        <w:rPr>
-          <w:lang w:val="en-US"/>
-        </w:rPr>
-        <w:t>9</w:t>
+        <w:t xml:space="preserve"> srs9</w:t>
       </w:r>
     </w:p>
     <w:p>
@@ -1465,38 +1431,25 @@
         <w:rPr>
           <w:lang w:val="en-US"/>
         </w:rPr>
-        <w:t xml:space="preserve"> srs</w:t>
-      </w:r>
-      <w:r>
-        <w:rPr>
-          <w:lang w:val="en-US"/>
-        </w:rPr>
-        <w:t>10</w:t>
-      </w:r>
-    </w:p>
-    <w:p>
-      <w:pPr>
-        <w:rPr>
-          <w:lang w:val="en-US"/>
-        </w:rPr>
-      </w:pPr>
-    </w:p>
-    <w:p>
-      <w:pPr>
-        <w:rPr>
-          <w:lang w:val="en-US"/>
-        </w:rPr>
-      </w:pPr>
-      <w:bookmarkStart w:id="0" w:name="_GoBack"/>
-      <w:bookmarkEnd w:id="0"/>
+        <w:t xml:space="preserve"> srs10</w:t>
+      </w:r>
+    </w:p>
+    <w:p>
+      <w:pPr>
+        <w:rPr>
+          <w:lang w:val="en-US"/>
+        </w:rPr>
+      </w:pPr>
+    </w:p>
+    <w:p>
+      <w:pPr>
+        <w:rPr>
+          <w:lang w:val="en-US"/>
+        </w:rPr>
+      </w:pPr>
     </w:p>
     <w:sectPr>
-      <w:headerReference w:type="even" r:id="rId6"/>
-      <w:headerReference w:type="default" r:id="rId7"/>
-      <w:footerReference w:type="even" r:id="rId8"/>
-      <w:footerReference w:type="default" r:id="rId9"/>
-      <w:headerReference w:type="first" r:id="rId10"/>
-      <w:footerReference w:type="first" r:id="rId11"/>
+      <w:headerReference w:type="default" r:id="rId6"/>
       <w:pgSz w:w="11906" w:h="16838"/>
       <w:pgMar w:top="1417" w:right="1417" w:bottom="1417" w:left="1417" w:header="708" w:footer="708" w:gutter="0"/>
       <w:cols w:space="708"/>
@@ -1531,36 +1484,6 @@
 </w:endnotes>
 </file>
 
-<file path=word/footer1.xml><?xml version="1.0" encoding="utf-8"?>
-<w:ftr xmlns:wpc="http://schemas.microsoft.com/office/word/2010/wordprocessingCanvas" xmlns:cx="http://schemas.microsoft.com/office/drawing/2014/chartex" xmlns:cx1="http://schemas.microsoft.com/office/drawing/2015/9/8/chartex" xmlns:mc="http://schemas.openxmlformats.org/markup-compatibility/2006" xmlns:o="urn:schemas-microsoft-com:office:office" xmlns:r="http://schemas.openxmlformats.org/officeDocument/2006/relationships" xmlns:m="http://schemas.openxmlformats.org/officeDocument/2006/math" xmlns:v="urn:schemas-microsoft-com:vml" xmlns:wp14="http://schemas.microsoft.com/office/word/2010/wordprocessingDrawing" xmlns:wp="http://schemas.openxmlformats.org/drawingml/2006/wordprocessingDrawing" xmlns:w10="urn:schemas-microsoft-com:office:word" xmlns:w="http://schemas.openxmlformats.org/wordprocessingml/2006/main" xmlns:w14="http://schemas.microsoft.com/office/word/2010/wordml" xmlns:w15="http://schemas.microsoft.com/office/word/2012/wordml" xmlns:w16se="http://schemas.microsoft.com/office/word/2015/wordml/symex" xmlns:wpg="http://schemas.microsoft.com/office/word/2010/wordprocessingGroup" xmlns:wpi="http://schemas.microsoft.com/office/word/2010/wordprocessingInk" xmlns:wne="http://schemas.microsoft.com/office/word/2006/wordml" xmlns:wps="http://schemas.microsoft.com/office/word/2010/wordprocessingShape" mc:Ignorable="w14 w15 w16se wp14">
-  <w:p>
-    <w:pPr>
-      <w:pStyle w:val="Pieddepage"/>
-    </w:pPr>
-  </w:p>
-</w:ftr>
-</file>
-
-<file path=word/footer2.xml><?xml version="1.0" encoding="utf-8"?>
-<w:ftr xmlns:wpc="http://schemas.microsoft.com/office/word/2010/wordprocessingCanvas" xmlns:cx="http://schemas.microsoft.com/office/drawing/2014/chartex" xmlns:cx1="http://schemas.microsoft.com/office/drawing/2015/9/8/chartex" xmlns:mc="http://schemas.openxmlformats.org/markup-compatibility/2006" xmlns:o="urn:schemas-microsoft-com:office:office" xmlns:r="http://schemas.openxmlformats.org/officeDocument/2006/relationships" xmlns:m="http://schemas.openxmlformats.org/officeDocument/2006/math" xmlns:v="urn:schemas-microsoft-com:vml" xmlns:wp14="http://schemas.microsoft.com/office/word/2010/wordprocessingDrawing" xmlns:wp="http://schemas.openxmlformats.org/drawingml/2006/wordprocessingDrawing" xmlns:w10="urn:schemas-microsoft-com:office:word" xmlns:w="http://schemas.openxmlformats.org/wordprocessingml/2006/main" xmlns:w14="http://schemas.microsoft.com/office/word/2010/wordml" xmlns:w15="http://schemas.microsoft.com/office/word/2012/wordml" xmlns:w16se="http://schemas.microsoft.com/office/word/2015/wordml/symex" xmlns:wpg="http://schemas.microsoft.com/office/word/2010/wordprocessingGroup" xmlns:wpi="http://schemas.microsoft.com/office/word/2010/wordprocessingInk" xmlns:wne="http://schemas.microsoft.com/office/word/2006/wordml" xmlns:wps="http://schemas.microsoft.com/office/word/2010/wordprocessingShape" mc:Ignorable="w14 w15 w16se wp14">
-  <w:p>
-    <w:pPr>
-      <w:pStyle w:val="Pieddepage"/>
-    </w:pPr>
-  </w:p>
-</w:ftr>
-</file>
-
-<file path=word/footer3.xml><?xml version="1.0" encoding="utf-8"?>
-<w:ftr xmlns:wpc="http://schemas.microsoft.com/office/word/2010/wordprocessingCanvas" xmlns:cx="http://schemas.microsoft.com/office/drawing/2014/chartex" xmlns:cx1="http://schemas.microsoft.com/office/drawing/2015/9/8/chartex" xmlns:mc="http://schemas.openxmlformats.org/markup-compatibility/2006" xmlns:o="urn:schemas-microsoft-com:office:office" xmlns:r="http://schemas.openxmlformats.org/officeDocument/2006/relationships" xmlns:m="http://schemas.openxmlformats.org/officeDocument/2006/math" xmlns:v="urn:schemas-microsoft-com:vml" xmlns:wp14="http://schemas.microsoft.com/office/word/2010/wordprocessingDrawing" xmlns:wp="http://schemas.openxmlformats.org/drawingml/2006/wordprocessingDrawing" xmlns:w10="urn:schemas-microsoft-com:office:word" xmlns:w="http://schemas.openxmlformats.org/wordprocessingml/2006/main" xmlns:w14="http://schemas.microsoft.com/office/word/2010/wordml" xmlns:w15="http://schemas.microsoft.com/office/word/2012/wordml" xmlns:w16se="http://schemas.microsoft.com/office/word/2015/wordml/symex" xmlns:wpg="http://schemas.microsoft.com/office/word/2010/wordprocessingGroup" xmlns:wpi="http://schemas.microsoft.com/office/word/2010/wordprocessingInk" xmlns:wne="http://schemas.microsoft.com/office/word/2006/wordml" xmlns:wps="http://schemas.microsoft.com/office/word/2010/wordprocessingShape" mc:Ignorable="w14 w15 w16se wp14">
-  <w:p>
-    <w:pPr>
-      <w:pStyle w:val="Pieddepage"/>
-    </w:pPr>
-  </w:p>
-</w:ftr>
-</file>
-
 <file path=word/footnotes.xml><?xml version="1.0" encoding="utf-8"?>
 <w:footnotes xmlns:wpc="http://schemas.microsoft.com/office/word/2010/wordprocessingCanvas" xmlns:cx="http://schemas.microsoft.com/office/drawing/2014/chartex" xmlns:cx1="http://schemas.microsoft.com/office/drawing/2015/9/8/chartex" xmlns:mc="http://schemas.openxmlformats.org/markup-compatibility/2006" xmlns:o="urn:schemas-microsoft-com:office:office" xmlns:r="http://schemas.openxmlformats.org/officeDocument/2006/relationships" xmlns:m="http://schemas.openxmlformats.org/officeDocument/2006/math" xmlns:v="urn:schemas-microsoft-com:vml" xmlns:wp14="http://schemas.microsoft.com/office/word/2010/wordprocessingDrawing" xmlns:wp="http://schemas.openxmlformats.org/drawingml/2006/wordprocessingDrawing" xmlns:w10="urn:schemas-microsoft-com:office:word" xmlns:w="http://schemas.openxmlformats.org/wordprocessingml/2006/main" xmlns:w14="http://schemas.microsoft.com/office/word/2010/wordml" xmlns:w15="http://schemas.microsoft.com/office/word/2012/wordml" xmlns:w16se="http://schemas.microsoft.com/office/word/2015/wordml/symex" xmlns:wpg="http://schemas.microsoft.com/office/word/2010/wordprocessingGroup" xmlns:wpi="http://schemas.microsoft.com/office/word/2010/wordprocessingInk" xmlns:wne="http://schemas.microsoft.com/office/word/2006/wordml" xmlns:wps="http://schemas.microsoft.com/office/word/2010/wordprocessingShape" mc:Ignorable="w14 w15 w16se wp14">
   <w:footnote w:type="separator" w:id="-1">
@@ -1587,145 +1510,6 @@
 </file>
 
 <file path=word/header1.xml><?xml version="1.0" encoding="utf-8"?>
-<w:hdr xmlns:wpc="http://schemas.microsoft.com/office/word/2010/wordprocessingCanvas" xmlns:cx="http://schemas.microsoft.com/office/drawing/2014/chartex" xmlns:cx1="http://schemas.microsoft.com/office/drawing/2015/9/8/chartex" xmlns:mc="http://schemas.openxmlformats.org/markup-compatibility/2006" xmlns:o="urn:schemas-microsoft-com:office:office" xmlns:r="http://schemas.openxmlformats.org/officeDocument/2006/relationships" xmlns:m="http://schemas.openxmlformats.org/officeDocument/2006/math" xmlns:v="urn:schemas-microsoft-com:vml" xmlns:wp14="http://schemas.microsoft.com/office/word/2010/wordprocessingDrawing" xmlns:wp="http://schemas.openxmlformats.org/drawingml/2006/wordprocessingDrawing" xmlns:w10="urn:schemas-microsoft-com:office:word" xmlns:w="http://schemas.openxmlformats.org/wordprocessingml/2006/main" xmlns:w14="http://schemas.microsoft.com/office/word/2010/wordml" xmlns:w15="http://schemas.microsoft.com/office/word/2012/wordml" xmlns:w16se="http://schemas.microsoft.com/office/word/2015/wordml/symex" xmlns:wpg="http://schemas.microsoft.com/office/word/2010/wordprocessingGroup" xmlns:wpi="http://schemas.microsoft.com/office/word/2010/wordprocessingInk" xmlns:wne="http://schemas.microsoft.com/office/word/2006/wordml" xmlns:wps="http://schemas.microsoft.com/office/word/2010/wordprocessingShape" mc:Ignorable="w14 w15 w16se wp14">
-  <w:p>
-    <w:pPr>
-      <w:pStyle w:val="En-tte"/>
-    </w:pPr>
-  </w:p>
-</w:hdr>
-</file>
-
-<file path=word/header2.xml><?xml version="1.0" encoding="utf-8"?>
-<w:hdr xmlns:wpc="http://schemas.microsoft.com/office/word/2010/wordprocessingCanvas" xmlns:cx="http://schemas.microsoft.com/office/drawing/2014/chartex" xmlns:cx1="http://schemas.microsoft.com/office/drawing/2015/9/8/chartex" xmlns:mc="http://schemas.openxmlformats.org/markup-compatibility/2006" xmlns:o="urn:schemas-microsoft-com:office:office" xmlns:r="http://schemas.openxmlformats.org/officeDocument/2006/relationships" xmlns:m="http://schemas.openxmlformats.org/officeDocument/2006/math" xmlns:v="urn:schemas-microsoft-com:vml" xmlns:wp14="http://schemas.microsoft.com/office/word/2010/wordprocessingDrawing" xmlns:wp="http://schemas.openxmlformats.org/drawingml/2006/wordprocessingDrawing" xmlns:w10="urn:schemas-microsoft-com:office:word" xmlns:w="http://schemas.openxmlformats.org/wordprocessingml/2006/main" xmlns:w14="http://schemas.microsoft.com/office/word/2010/wordml" xmlns:w15="http://schemas.microsoft.com/office/word/2012/wordml" xmlns:w16se="http://schemas.microsoft.com/office/word/2015/wordml/symex" xmlns:wpg="http://schemas.microsoft.com/office/word/2010/wordprocessingGroup" xmlns:wpi="http://schemas.microsoft.com/office/word/2010/wordprocessingInk" xmlns:wne="http://schemas.microsoft.com/office/word/2006/wordml" xmlns:wps="http://schemas.microsoft.com/office/word/2010/wordprocessingShape" mc:Ignorable="w14 w15 w16se wp14">
-  <w:p>
-    <w:pPr>
-      <w:pStyle w:val="En-tte"/>
-    </w:pPr>
-    <w:r>
-      <w:rPr>
-        <w:noProof/>
-        <w:lang w:eastAsia="fr-FR"/>
-      </w:rPr>
-      <mc:AlternateContent>
-        <mc:Choice Requires="wps">
-          <w:drawing>
-            <wp:anchor distT="0" distB="0" distL="114300" distR="114300" simplePos="0" relativeHeight="251659264" behindDoc="0" locked="0" layoutInCell="0" allowOverlap="1">
-              <wp:simplePos x="0" y="0"/>
-              <wp:positionH relativeFrom="page">
-                <wp:posOffset>0</wp:posOffset>
-              </wp:positionH>
-              <wp:positionV relativeFrom="page">
-                <wp:posOffset>190500</wp:posOffset>
-              </wp:positionV>
-              <wp:extent cx="7560310" cy="273050"/>
-              <wp:effectExtent l="0" t="0" r="0" b="12700"/>
-              <wp:wrapNone/>
-              <wp:docPr id="1" name="MSIPCM75d04d50b0227b8db0913e18" descr="{&quot;HashCode&quot;:-1484644562,&quot;Height&quot;:841.0,&quot;Width&quot;:595.0,&quot;Placement&quot;:&quot;Header&quot;,&quot;Index&quot;:&quot;Primary&quot;,&quot;Section&quot;:1,&quot;Top&quot;:0.0,&quot;Left&quot;:0.0}"/>
-              <wp:cNvGraphicFramePr/>
-              <a:graphic xmlns:a="http://schemas.openxmlformats.org/drawingml/2006/main">
-                <a:graphicData uri="http://schemas.microsoft.com/office/word/2010/wordprocessingShape">
-                  <wps:wsp>
-                    <wps:cNvSpPr txBox="1"/>
-                    <wps:spPr>
-                      <a:xfrm>
-                        <a:off x="0" y="0"/>
-                        <a:ext cx="7560310" cy="273050"/>
-                      </a:xfrm>
-                      <a:prstGeom prst="rect">
-                        <a:avLst/>
-                      </a:prstGeom>
-                      <a:noFill/>
-                      <a:ln w="6350">
-                        <a:noFill/>
-                      </a:ln>
-                      <a:extLst>
-                        <a:ext uri="{91240B29-F687-4F45-9708-019B960494DF}">
-                          <a14:hiddenLine xmlns:a14="http://schemas.microsoft.com/office/drawing/2010/main" w="6350">
-                            <a:solidFill>
-                              <a:prstClr val="black"/>
-                            </a:solidFill>
-                          </a14:hiddenLine>
-                        </a:ext>
-                      </a:extLst>
-                    </wps:spPr>
-                    <wps:txbx>
-                      <w:txbxContent>
-                        <w:p>
-                          <w:pPr>
-                            <w:spacing w:after="0"/>
-                            <w:jc w:val="center"/>
-                            <w:rPr>
-                              <w:rFonts w:ascii="Calibri" w:hAnsi="Calibri" w:cs="Calibri"/>
-                              <w:color w:val="FF8C00"/>
-                              <w:sz w:val="20"/>
-                            </w:rPr>
-                          </w:pPr>
-                          <w:r>
-                            <w:rPr>
-                              <w:rFonts w:ascii="Calibri" w:hAnsi="Calibri" w:cs="Calibri"/>
-                              <w:color w:val="FF8C00"/>
-                              <w:sz w:val="20"/>
-                            </w:rPr>
-                            <w:t>C2 - Confidential</w:t>
-                          </w:r>
-                        </w:p>
-                      </w:txbxContent>
-                    </wps:txbx>
-                    <wps:bodyPr rot="0" spcFirstLastPara="0" vertOverflow="overflow" horzOverflow="overflow" vert="horz" wrap="square" lIns="91440" tIns="0" rIns="91440" bIns="0" numCol="1" spcCol="0" rtlCol="0" fromWordArt="0" anchor="t" anchorCtr="0" forceAA="0" compatLnSpc="1">
-                      <a:prstTxWarp prst="textNoShape">
-                        <a:avLst/>
-                      </a:prstTxWarp>
-                      <a:noAutofit/>
-                    </wps:bodyPr>
-                  </wps:wsp>
-                </a:graphicData>
-              </a:graphic>
-            </wp:anchor>
-          </w:drawing>
-        </mc:Choice>
-        <mc:Fallback>
-          <w:pict>
-            <v:shapetype id="_x0000_t202" coordsize="21600,21600" o:spt="202" path="m,l,21600r21600,l21600,xe">
-              <v:stroke joinstyle="miter"/>
-              <v:path gradientshapeok="t" o:connecttype="rect"/>
-            </v:shapetype>
-            <v:shape id="MSIPCM75d04d50b0227b8db0913e18" o:spid="_x0000_s1026" type="#_x0000_t202" alt="{&quot;HashCode&quot;:-1484644562,&quot;Height&quot;:841.0,&quot;Width&quot;:595.0,&quot;Placement&quot;:&quot;Header&quot;,&quot;Index&quot;:&quot;Primary&quot;,&quot;Section&quot;:1,&quot;Top&quot;:0.0,&quot;Left&quot;:0.0}" style="position:absolute;margin-left:0;margin-top:15pt;width:595.3pt;height:21.5pt;z-index:251659264;visibility:visible;mso-wrap-style:square;mso-wrap-distance-left:9pt;mso-wrap-distance-top:0;mso-wrap-distance-right:9pt;mso-wrap-distance-bottom:0;mso-position-horizontal:absolute;mso-position-horizontal-relative:page;mso-position-vertical:absolute;mso-position-vertical-relative:page;v-text-anchor:top" o:gfxdata="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" o:allowincell="f" filled="f" stroked="f" strokeweight=".5pt">
-              <v:fill o:detectmouseclick="t"/>
-              <v:textbox inset=",0,,0">
-                <w:txbxContent>
-                  <w:p>
-                    <w:pPr>
-                      <w:spacing w:after="0"/>
-                      <w:jc w:val="center"/>
-                      <w:rPr>
-                        <w:rFonts w:ascii="Calibri" w:hAnsi="Calibri" w:cs="Calibri"/>
-                        <w:color w:val="FF8C00"/>
-                        <w:sz w:val="20"/>
-                      </w:rPr>
-                    </w:pPr>
-                    <w:r>
-                      <w:rPr>
-                        <w:rFonts w:ascii="Calibri" w:hAnsi="Calibri" w:cs="Calibri"/>
-                        <w:color w:val="FF8C00"/>
-                        <w:sz w:val="20"/>
-                      </w:rPr>
-                      <w:t>C2 - Confidential</w:t>
-                    </w:r>
-                  </w:p>
-                </w:txbxContent>
-              </v:textbox>
-              <w10:wrap anchorx="page" anchory="page"/>
-            </v:shape>
-          </w:pict>
-        </mc:Fallback>
-      </mc:AlternateContent>
-    </w:r>
-  </w:p>
-</w:hdr>
-</file>
-
-<file path=word/header3.xml><?xml version="1.0" encoding="utf-8"?>
 <w:hdr xmlns:wpc="http://schemas.microsoft.com/office/word/2010/wordprocessingCanvas" xmlns:cx="http://schemas.microsoft.com/office/drawing/2014/chartex" xmlns:cx1="http://schemas.microsoft.com/office/drawing/2015/9/8/chartex" xmlns:mc="http://schemas.openxmlformats.org/markup-compatibility/2006" xmlns:o="urn:schemas-microsoft-com:office:office" xmlns:r="http://schemas.openxmlformats.org/officeDocument/2006/relationships" xmlns:m="http://schemas.openxmlformats.org/officeDocument/2006/math" xmlns:v="urn:schemas-microsoft-com:vml" xmlns:wp14="http://schemas.microsoft.com/office/word/2010/wordprocessingDrawing" xmlns:wp="http://schemas.openxmlformats.org/drawingml/2006/wordprocessingDrawing" xmlns:w10="urn:schemas-microsoft-com:office:word" xmlns:w="http://schemas.openxmlformats.org/wordprocessingml/2006/main" xmlns:w14="http://schemas.microsoft.com/office/word/2010/wordml" xmlns:w15="http://schemas.microsoft.com/office/word/2012/wordml" xmlns:w16se="http://schemas.microsoft.com/office/word/2015/wordml/symex" xmlns:wpg="http://schemas.microsoft.com/office/word/2010/wordprocessingGroup" xmlns:wpi="http://schemas.microsoft.com/office/word/2010/wordprocessingInk" xmlns:wne="http://schemas.microsoft.com/office/word/2006/wordml" xmlns:wps="http://schemas.microsoft.com/office/word/2010/wordprocessingShape" mc:Ignorable="w14 w15 w16se wp14">
   <w:p>
     <w:pPr>

</xml_diff>